<commit_message>
Creation of Schedule working
</commit_message>
<xml_diff>
--- a/lib/docx_templates/pauta.docx
+++ b/lib/docx_templates/pauta.docx
@@ -39,7 +39,7 @@
                 <wp:positionV relativeFrom="paragraph">
                   <wp:posOffset>80010</wp:posOffset>
                 </wp:positionV>
-                <wp:extent cx="469265" cy="225425"/>
+                <wp:extent cx="471170" cy="227330"/>
                 <wp:effectExtent l="0" t="0" r="0" b="0"/>
                 <wp:wrapNone/>
                 <wp:docPr id="1" name="Frame1"/>
@@ -50,7 +50,7 @@
                       <wps:spPr>
                         <a:xfrm>
                           <a:off x="0" y="0"/>
-                          <a:ext cx="468720" cy="224640"/>
+                          <a:ext cx="470520" cy="226800"/>
                         </a:xfrm>
                         <a:prstGeom prst="rect">
                           <a:avLst/>
@@ -99,7 +99,7 @@
           </mc:Choice>
           <mc:Fallback>
             <w:pict>
-              <v:rect id="shape_0" ID="Frame1" fillcolor="white" stroked="t" style="position:absolute;margin-left:424.5pt;margin-top:6.3pt;width:36.85pt;height:17.65pt">
+              <v:rect id="shape_0" ID="Frame1" fillcolor="white" stroked="t" style="position:absolute;margin-left:424.5pt;margin-top:6.3pt;width:37pt;height:17.8pt">
                 <w10:wrap type="square"/>
                 <v:fill o:detectmouseclick="t" type="solid" color2="black"/>
                 <v:stroke color="white" weight="9360" joinstyle="round" endcap="flat"/>
@@ -150,23 +150,14 @@
         <w:rPr>
           <w:b/>
         </w:rPr>
-        <w:t xml:space="preserve">às </w:t>
-      </w:r>
-      <w:r>
-        <w:rPr>
-          <w:b/>
-          <w:i w:val="false"/>
-          <w:iCs w:val="false"/>
-          <w:u w:val="none"/>
-        </w:rPr>
-        <w:t>horaAudiencia</w:t>
+        <w:t xml:space="preserve">às hora </w:t>
       </w:r>
       <w:r>
         <w:rPr>
           <w:b/>
           <w:i/>
         </w:rPr>
-        <w:t xml:space="preserve"> - Valor Anterior: </w:t>
+        <w:t xml:space="preserve">- Valor Anterior: </w:t>
       </w:r>
       <w:r>
         <w:rPr>
@@ -205,8 +196,25 @@
           <w:b/>
           <w:highlight w:val="lightGray"/>
           <w:bdr w:val="single" w:sz="2" w:space="0" w:color="000001"/>
-        </w:rPr>
-        <w:t xml:space="preserve">anoProcessso numeroProcesso} </w:t>
+          <w:vertAlign w:val="superscript"/>
+        </w:rPr>
+        <w:t xml:space="preserve"> </w:t>
+      </w:r>
+      <w:r>
+        <w:rPr>
+          <w:b/>
+          <w:highlight w:val="lightGray"/>
+          <w:bdr w:val="single" w:sz="2" w:space="0" w:color="000001"/>
+        </w:rPr>
+        <w:t>ano</w:t>
+      </w:r>
+      <w:r>
+        <w:rPr>
+          <w:b/>
+          <w:highlight w:val="lightGray"/>
+          <w:bdr w:val="single" w:sz="2" w:space="0" w:color="000001"/>
+        </w:rPr>
+        <w:t xml:space="preserve"> numeroProcesso </w:t>
       </w:r>
       <w:r>
         <w:rPr>
@@ -266,8 +274,8 @@
         </w:rPr>
         <w:t xml:space="preserve">Parte autora: </w:t>
       </w:r>
-      <w:bookmarkStart w:id="2" w:name="__Fieldmark__2_781997288"/>
-      <w:bookmarkStart w:id="3" w:name="__Fieldmark__3_781997288"/>
+      <w:bookmarkStart w:id="2" w:name="__Fieldmark__3_781997288"/>
+      <w:bookmarkStart w:id="3" w:name="__Fieldmark__2_781997288"/>
       <w:bookmarkEnd w:id="2"/>
       <w:bookmarkEnd w:id="3"/>
       <w:r>
@@ -331,8 +339,8 @@
         <w:rPr/>
         <w:t xml:space="preserve">Parte ré: </w:t>
       </w:r>
-      <w:bookmarkStart w:id="4" w:name="__DdeLink__73_451291707"/>
-      <w:bookmarkStart w:id="5" w:name="__Fieldmark__4_781997288"/>
+      <w:bookmarkStart w:id="4" w:name="__Fieldmark__4_781997288"/>
+      <w:bookmarkStart w:id="5" w:name="__DdeLink__73_451291707"/>
       <w:bookmarkEnd w:id="4"/>
       <w:bookmarkEnd w:id="5"/>
       <w:r>
@@ -383,7 +391,7 @@
       <w:r>
         <w:fldChar w:fldCharType="separate"/>
       </w:r>
-      <w:bookmarkStart w:id="7" w:name="__Fieldmark__555_1701348422"/>
+      <w:bookmarkStart w:id="7" w:name="__Fieldmark__49_186955932"/>
       <w:r>
         <w:rPr/>
       </w:r>
@@ -393,40 +401,61 @@
         </w:rPr>
         <w:t>«</w:t>
       </w:r>
-      <w:bookmarkStart w:id="8" w:name="__Fieldmark__416_1701348422"/>
+      <w:bookmarkStart w:id="8" w:name="__Fieldmark__340_1145423660"/>
       <w:r>
         <w:rPr>
           <w:lang w:val="pt-BR" w:eastAsia="pt-BR"/>
         </w:rPr>
         <w:t>I</w:t>
       </w:r>
-      <w:bookmarkStart w:id="9" w:name="__Fieldmark__50_1821181616"/>
+      <w:bookmarkStart w:id="9" w:name="__Fieldmark__50_333644460"/>
       <w:r>
         <w:rPr>
           <w:lang w:val="pt-BR" w:eastAsia="pt-BR"/>
         </w:rPr>
         <w:t>g</w:t>
       </w:r>
-      <w:bookmarkStart w:id="10" w:name="__Fieldmark__59_953294636"/>
+      <w:bookmarkStart w:id="10" w:name="__Fieldmark__555_1701348422"/>
       <w:r>
         <w:rPr>
           <w:lang w:val="pt-BR" w:eastAsia="pt-BR"/>
         </w:rPr>
         <w:t>n</w:t>
       </w:r>
-      <w:bookmarkStart w:id="11" w:name="__Fieldmark__66_451291707"/>
+      <w:bookmarkStart w:id="11" w:name="__Fieldmark__416_1701348422"/>
       <w:r>
         <w:rPr>
           <w:lang w:val="pt-BR" w:eastAsia="pt-BR"/>
         </w:rPr>
         <w:t>o</w:t>
       </w:r>
-      <w:bookmarkStart w:id="12" w:name="__Fieldmark__6_781997288"/>
-      <w:r>
-        <w:rPr>
-          <w:lang w:val="pt-BR" w:eastAsia="pt-BR"/>
-        </w:rPr>
-        <w:t>rar registro se...»</w:t>
+      <w:bookmarkStart w:id="12" w:name="__Fieldmark__50_1821181616"/>
+      <w:r>
+        <w:rPr>
+          <w:lang w:val="pt-BR" w:eastAsia="pt-BR"/>
+        </w:rPr>
+        <w:t>r</w:t>
+      </w:r>
+      <w:bookmarkStart w:id="13" w:name="__Fieldmark__59_953294636"/>
+      <w:r>
+        <w:rPr>
+          <w:lang w:val="pt-BR" w:eastAsia="pt-BR"/>
+        </w:rPr>
+        <w:t>a</w:t>
+      </w:r>
+      <w:bookmarkStart w:id="14" w:name="__Fieldmark__66_451291707"/>
+      <w:r>
+        <w:rPr>
+          <w:lang w:val="pt-BR" w:eastAsia="pt-BR"/>
+        </w:rPr>
+        <w:t>r</w:t>
+      </w:r>
+      <w:bookmarkStart w:id="15" w:name="__Fieldmark__6_781997288"/>
+      <w:r>
+        <w:rPr>
+          <w:lang w:val="pt-BR" w:eastAsia="pt-BR"/>
+        </w:rPr>
+        <w:t xml:space="preserve"> registro se...»</w:t>
       </w:r>
       <w:bookmarkEnd w:id="7"/>
       <w:bookmarkEnd w:id="8"/>
@@ -434,6 +463,9 @@
       <w:bookmarkEnd w:id="10"/>
       <w:bookmarkEnd w:id="11"/>
       <w:bookmarkEnd w:id="12"/>
+      <w:bookmarkEnd w:id="13"/>
+      <w:bookmarkEnd w:id="14"/>
+      <w:bookmarkEnd w:id="15"/>
       <w:r>
         <w:rPr/>
       </w:r>

</xml_diff>